<commit_message>
Created directory for web app files
The directory for the web app includes:
1. virtual environment
2. jobscraper.py
3.Templates folder with html templates to render
</commit_message>
<xml_diff>
--- a/Web_app_notes.docx
+++ b/Web_app_notes.docx
@@ -59,13 +59,8 @@
         </w:numPr>
       </w:pPr>
       <w:r>
-        <w:t xml:space="preserve">Pickle module in python is useful for pushing python content to the web </w:t>
-      </w:r>
-      <w:proofErr w:type="gramStart"/>
-      <w:r>
-        <w:t>app</w:t>
-      </w:r>
-      <w:proofErr w:type="gramEnd"/>
+        <w:t>Pickle module in python is useful for pushing python content to the web app</w:t>
+      </w:r>
     </w:p>
     <w:p>
       <w:pPr>
@@ -152,12 +147,10 @@
         <w:t xml:space="preserve">Pip install </w:t>
       </w:r>
       <w:proofErr w:type="spellStart"/>
-      <w:proofErr w:type="gramStart"/>
       <w:r>
         <w:t>virtualenv</w:t>
       </w:r>
       <w:proofErr w:type="spellEnd"/>
-      <w:proofErr w:type="gramEnd"/>
     </w:p>
     <w:p>
       <w:pPr>
@@ -168,15 +161,7 @@
         </w:numPr>
       </w:pPr>
       <w:r>
-        <w:t xml:space="preserve">Install flask in virtual </w:t>
-      </w:r>
-      <w:proofErr w:type="gramStart"/>
-      <w:r>
-        <w:t>environment</w:t>
-      </w:r>
-      <w:proofErr w:type="gramEnd"/>
-      <w:r>
-        <w:t xml:space="preserve"> </w:t>
+        <w:t xml:space="preserve">Install flask in virtual environment </w:t>
       </w:r>
     </w:p>
     <w:p>
@@ -212,13 +197,8 @@
         </w:numPr>
       </w:pPr>
       <w:r>
-        <w:t xml:space="preserve">Define </w:t>
-      </w:r>
-      <w:proofErr w:type="gramStart"/>
-      <w:r>
-        <w:t>routes</w:t>
-      </w:r>
-      <w:proofErr w:type="gramEnd"/>
+        <w:t>Define routes</w:t>
+      </w:r>
     </w:p>
     <w:p>
       <w:r>
@@ -303,12 +283,10 @@
       <w:r>
         <w:t>_</w:t>
       </w:r>
-      <w:proofErr w:type="gramStart"/>
       <w:r>
         <w:t>template</w:t>
       </w:r>
       <w:proofErr w:type="spellEnd"/>
-      <w:proofErr w:type="gramEnd"/>
     </w:p>
     <w:p>
       <w:pPr>
@@ -331,13 +309,8 @@
         </w:numPr>
       </w:pPr>
       <w:r>
-        <w:t xml:space="preserve">We will need to create this templates file in our project </w:t>
-      </w:r>
-      <w:proofErr w:type="gramStart"/>
-      <w:r>
-        <w:t>directory</w:t>
-      </w:r>
-      <w:proofErr w:type="gramEnd"/>
+        <w:t>We will need to create this templates file in our project directory</w:t>
+      </w:r>
     </w:p>
     <w:p>
       <w:pPr>
@@ -364,14 +337,9 @@
       </w:r>
       <w:proofErr w:type="spellStart"/>
       <w:r>
-        <w:t>render_</w:t>
-      </w:r>
-      <w:proofErr w:type="gramStart"/>
-      <w:r>
-        <w:t>template</w:t>
+        <w:t>render_template</w:t>
       </w:r>
       <w:proofErr w:type="spellEnd"/>
-      <w:proofErr w:type="gramEnd"/>
     </w:p>
     <w:p>
       <w:pPr>
@@ -382,13 +350,8 @@
         </w:numPr>
       </w:pPr>
       <w:r>
-        <w:t xml:space="preserve">Need bootstrap as </w:t>
-      </w:r>
-      <w:proofErr w:type="gramStart"/>
-      <w:r>
-        <w:t>well</w:t>
-      </w:r>
-      <w:proofErr w:type="gramEnd"/>
+        <w:t>Need bootstrap as well</w:t>
+      </w:r>
     </w:p>
     <w:p>
       <w:pPr>
@@ -399,15 +362,7 @@
         </w:numPr>
       </w:pPr>
       <w:r>
-        <w:t xml:space="preserve">An </w:t>
-      </w:r>
-      <w:proofErr w:type="gramStart"/>
-      <w:r>
-        <w:t>open source</w:t>
-      </w:r>
-      <w:proofErr w:type="gramEnd"/>
-      <w:r>
-        <w:t xml:space="preserve"> framework from ?? that provides user interface components to clean and create attractive web pages that are compatible with modern browsers</w:t>
+        <w:t>An open source framework from ?? that provides user interface components to clean and create attractive web pages that are compatible with modern browsers</w:t>
       </w:r>
     </w:p>
     <w:p>
@@ -419,13 +374,8 @@
         </w:numPr>
       </w:pPr>
       <w:r>
-        <w:t xml:space="preserve">This has a bootstrap has a flask </w:t>
-      </w:r>
-      <w:proofErr w:type="gramStart"/>
-      <w:r>
-        <w:t>extension</w:t>
-      </w:r>
-      <w:proofErr w:type="gramEnd"/>
+        <w:t>This has a bootstrap has a flask extension</w:t>
+      </w:r>
     </w:p>
     <w:p>
       <w:pPr>
@@ -436,13 +386,8 @@
         </w:numPr>
       </w:pPr>
       <w:r>
-        <w:t>Pip install flask-</w:t>
-      </w:r>
-      <w:proofErr w:type="gramStart"/>
-      <w:r>
-        <w:t>bootstrap</w:t>
-      </w:r>
-      <w:proofErr w:type="gramEnd"/>
+        <w:t>Pip install flask-bootstrap</w:t>
+      </w:r>
     </w:p>
     <w:p>
       <w:pPr>
@@ -477,15 +422,7 @@
         <w:ind w:left="0"/>
       </w:pPr>
       <w:r>
-        <w:t xml:space="preserve">So </w:t>
-      </w:r>
-      <w:proofErr w:type="gramStart"/>
-      <w:r>
-        <w:t>far</w:t>
-      </w:r>
-      <w:proofErr w:type="gramEnd"/>
-      <w:r>
-        <w:t xml:space="preserve"> I have figured out how to set up the webpage and manipulate its structure. </w:t>
+        <w:t xml:space="preserve">So far I have figured out how to set up the webpage and manipulate its structure. </w:t>
       </w:r>
     </w:p>
     <w:p>
@@ -553,13 +490,8 @@
         <w:ind w:left="0"/>
       </w:pPr>
       <w:r>
-        <w:t xml:space="preserve">The pickle module is used for serializing and de-serializing python </w:t>
-      </w:r>
-      <w:proofErr w:type="gramStart"/>
-      <w:r>
-        <w:t>objects</w:t>
-      </w:r>
-      <w:proofErr w:type="gramEnd"/>
+        <w:t>The pickle module is used for serializing and de-serializing python objects</w:t>
+      </w:r>
     </w:p>
     <w:p>
       <w:pPr>
@@ -625,22 +557,10 @@
           <w:i/>
           <w:iCs/>
         </w:rPr>
-        <w:t xml:space="preserve">Dump </w:t>
-      </w:r>
-      <w:proofErr w:type="gramStart"/>
-      <w:r>
-        <w:rPr>
-          <w:i/>
-          <w:iCs/>
-        </w:rPr>
-        <w:t xml:space="preserve">- </w:t>
-      </w:r>
-      <w:r>
-        <w:t xml:space="preserve"> writes</w:t>
-      </w:r>
-      <w:proofErr w:type="gramEnd"/>
-      <w:r>
-        <w:t xml:space="preserve"> the pickled object to an open file </w:t>
+        <w:t xml:space="preserve">Dump - </w:t>
+      </w:r>
+      <w:r>
+        <w:t xml:space="preserve"> writes the pickled object to an open file </w:t>
       </w:r>
     </w:p>
     <w:p>
@@ -659,13 +579,8 @@
         <w:t>Dumps –</w:t>
       </w:r>
       <w:r>
-        <w:t xml:space="preserve"> returns the pickles object as </w:t>
-      </w:r>
-      <w:proofErr w:type="gramStart"/>
-      <w:r>
-        <w:t>bytes</w:t>
-      </w:r>
-      <w:proofErr w:type="gramEnd"/>
+        <w:t xml:space="preserve"> returns the pickles object as bytes</w:t>
+      </w:r>
     </w:p>
     <w:p>
       <w:pPr>
@@ -679,13 +594,8 @@
         <w:ind w:left="0"/>
       </w:pPr>
       <w:r>
-        <w:t xml:space="preserve">De-serialization: The reverse process which constructs a data structure or object from a series of </w:t>
-      </w:r>
-      <w:proofErr w:type="gramStart"/>
-      <w:r>
-        <w:t>bytes</w:t>
-      </w:r>
-      <w:proofErr w:type="gramEnd"/>
+        <w:t>De-serialization: The reverse process which constructs a data structure or object from a series of bytes</w:t>
+      </w:r>
     </w:p>
     <w:p>
       <w:pPr>
@@ -696,13 +606,8 @@
         </w:numPr>
       </w:pPr>
       <w:r>
-        <w:t xml:space="preserve">This process recreates the object making the data easier to read and modify as a native structure in a programming </w:t>
-      </w:r>
-      <w:proofErr w:type="gramStart"/>
-      <w:r>
-        <w:t>language</w:t>
-      </w:r>
-      <w:proofErr w:type="gramEnd"/>
+        <w:t>This process recreates the object making the data easier to read and modify as a native structure in a programming language</w:t>
+      </w:r>
     </w:p>
     <w:p>
       <w:pPr>
@@ -762,13 +667,14 @@
       </w:r>
       <w:proofErr w:type="spellEnd"/>
       <w:r>
-        <w:t xml:space="preserve"> could also be a resource in lieu of </w:t>
-      </w:r>
-      <w:proofErr w:type="gramStart"/>
-      <w:r>
-        <w:t>pickle</w:t>
-      </w:r>
-      <w:proofErr w:type="gramEnd"/>
+        <w:t xml:space="preserve"> could also be a resource in </w:t>
+      </w:r>
+      <w:r>
+        <w:t xml:space="preserve">place </w:t>
+      </w:r>
+      <w:r>
+        <w:t xml:space="preserve"> of pickle</w:t>
+      </w:r>
     </w:p>
     <w:p>
       <w:pPr>
@@ -792,13 +698,186 @@
       </w:r>
       <w:proofErr w:type="spellEnd"/>
       <w:r>
-        <w:t xml:space="preserve"> objects while pickle will store files as </w:t>
-      </w:r>
-      <w:proofErr w:type="gramStart"/>
-      <w:r>
-        <w:t>bytes</w:t>
-      </w:r>
-      <w:proofErr w:type="gramEnd"/>
+        <w:t xml:space="preserve"> objects while pickle will store files as bytes</w:t>
+      </w:r>
+    </w:p>
+    <w:p/>
+    <w:p>
+      <w:pPr>
+        <w:rPr>
+          <w:u w:val="single"/>
+        </w:rPr>
+      </w:pPr>
+      <w:r>
+        <w:rPr>
+          <w:u w:val="single"/>
+        </w:rPr>
+        <w:t>Files</w:t>
+      </w:r>
+    </w:p>
+    <w:p>
+      <w:pPr>
+        <w:rPr>
+          <w:b/>
+          <w:bCs/>
+        </w:rPr>
+      </w:pPr>
+      <w:r>
+        <w:rPr>
+          <w:b/>
+          <w:bCs/>
+        </w:rPr>
+        <w:t>Jobscraper.py</w:t>
+      </w:r>
+    </w:p>
+    <w:p>
+      <w:r>
+        <w:t>RESOURCES:</w:t>
+      </w:r>
+    </w:p>
+    <w:p>
+      <w:pPr>
+        <w:pStyle w:val="ListParagraph"/>
+        <w:numPr>
+          <w:ilvl w:val="0"/>
+          <w:numId w:val="4"/>
+        </w:numPr>
+      </w:pPr>
+      <w:hyperlink r:id="rId8" w:history="1">
+        <w:r>
+          <w:rPr>
+            <w:rStyle w:val="Hyperlink"/>
+          </w:rPr>
+          <w:t>https://flask.palletsprojects.com/en/2.2.x/api/</w:t>
+        </w:r>
+      </w:hyperlink>
+    </w:p>
+    <w:p>
+      <w:pPr>
+        <w:pStyle w:val="ListParagraph"/>
+        <w:numPr>
+          <w:ilvl w:val="0"/>
+          <w:numId w:val="1"/>
+        </w:numPr>
+      </w:pPr>
+      <w:proofErr w:type="spellStart"/>
+      <w:r>
+        <w:t>Before_request</w:t>
+      </w:r>
+      <w:proofErr w:type="spellEnd"/>
+      <w:r>
+        <w:t>()</w:t>
+      </w:r>
+    </w:p>
+    <w:p>
+      <w:pPr>
+        <w:pStyle w:val="ListParagraph"/>
+        <w:numPr>
+          <w:ilvl w:val="0"/>
+          <w:numId w:val="1"/>
+        </w:numPr>
+      </w:pPr>
+      <w:proofErr w:type="spellStart"/>
+      <w:r>
+        <w:t>After_request</w:t>
+      </w:r>
+      <w:proofErr w:type="spellEnd"/>
+      <w:r>
+        <w:t>()</w:t>
+      </w:r>
+    </w:p>
+    <w:p>
+      <w:pPr>
+        <w:pStyle w:val="ListParagraph"/>
+        <w:numPr>
+          <w:ilvl w:val="0"/>
+          <w:numId w:val="1"/>
+        </w:numPr>
+      </w:pPr>
+      <w:hyperlink r:id="rId9" w:history="1">
+        <w:r>
+          <w:rPr>
+            <w:rStyle w:val="Hyperlink"/>
+          </w:rPr>
+          <w:t>Redirect()</w:t>
+        </w:r>
+      </w:hyperlink>
+    </w:p>
+    <w:p>
+      <w:pPr>
+        <w:pStyle w:val="ListParagraph"/>
+        <w:numPr>
+          <w:ilvl w:val="0"/>
+          <w:numId w:val="1"/>
+        </w:numPr>
+      </w:pPr>
+      <w:proofErr w:type="spellStart"/>
+      <w:r>
+        <w:t>Url_for</w:t>
+      </w:r>
+      <w:proofErr w:type="spellEnd"/>
+    </w:p>
+    <w:p>
+      <w:pPr>
+        <w:rPr>
+          <w:b/>
+          <w:bCs/>
+        </w:rPr>
+      </w:pPr>
+      <w:r>
+        <w:rPr>
+          <w:b/>
+          <w:bCs/>
+        </w:rPr>
+        <w:lastRenderedPageBreak/>
+        <w:t>Home.html</w:t>
+      </w:r>
+    </w:p>
+    <w:p>
+      <w:pPr>
+        <w:rPr>
+          <w:b/>
+          <w:bCs/>
+        </w:rPr>
+      </w:pPr>
+    </w:p>
+    <w:p>
+      <w:pPr>
+        <w:rPr>
+          <w:b/>
+          <w:bCs/>
+        </w:rPr>
+      </w:pPr>
+      <w:r>
+        <w:rPr>
+          <w:b/>
+          <w:bCs/>
+        </w:rPr>
+        <w:t>Recommender.html</w:t>
+      </w:r>
+    </w:p>
+    <w:p>
+      <w:pPr>
+        <w:rPr>
+          <w:b/>
+          <w:bCs/>
+        </w:rPr>
+      </w:pPr>
+    </w:p>
+    <w:p>
+      <w:pPr>
+        <w:rPr>
+          <w:b/>
+          <w:bCs/>
+        </w:rPr>
+      </w:pPr>
+      <w:r>
+        <w:rPr>
+          <w:b/>
+          <w:bCs/>
+        </w:rPr>
+        <w:t>Summary.html</w:t>
+      </w:r>
     </w:p>
     <w:p/>
     <w:p/>

</xml_diff>